<commit_message>
incluido a 3 fase do tcc - artigo
</commit_message>
<xml_diff>
--- a/PosEAD/TCC/Template e Instruções para o TCC.docx
+++ b/PosEAD/TCC/Template e Instruções para o TCC.docx
@@ -1,6 +1,6 @@
 
 <file path=word/document.xml><?xml version="1.0" encoding="utf-8"?>
-<w:document xmlns:ve="http://schemas.openxmlformats.org/markup-compatibility/2006" xmlns:o="urn:schemas-microsoft-com:office:office" xmlns:r="http://schemas.openxmlformats.org/officeDocument/2006/relationships" xmlns:m="http://schemas.openxmlformats.org/officeDocument/2006/math" xmlns:v="urn:schemas-microsoft-com:vml" xmlns:wp="http://schemas.openxmlformats.org/drawingml/2006/wordprocessingDrawing" xmlns:w10="urn:schemas-microsoft-com:office:word" xmlns:w="http://schemas.openxmlformats.org/wordprocessingml/2006/main" xmlns:wne="http://schemas.microsoft.com/office/word/2006/wordml">
+<w:document xmlns:wpc="http://schemas.microsoft.com/office/word/2010/wordprocessingCanvas" xmlns:mc="http://schemas.openxmlformats.org/markup-compatibility/2006" xmlns:o="urn:schemas-microsoft-com:office:office" xmlns:r="http://schemas.openxmlformats.org/officeDocument/2006/relationships" xmlns:m="http://schemas.openxmlformats.org/officeDocument/2006/math" xmlns:v="urn:schemas-microsoft-com:vml" xmlns:wp14="http://schemas.microsoft.com/office/word/2010/wordprocessingDrawing" xmlns:wp="http://schemas.openxmlformats.org/drawingml/2006/wordprocessingDrawing" xmlns:w10="urn:schemas-microsoft-com:office:word" xmlns:w="http://schemas.openxmlformats.org/wordprocessingml/2006/main" xmlns:w14="http://schemas.microsoft.com/office/word/2010/wordml" xmlns:w15="http://schemas.microsoft.com/office/word/2012/wordml" xmlns:wpg="http://schemas.microsoft.com/office/word/2010/wordprocessingGroup" xmlns:wpi="http://schemas.microsoft.com/office/word/2010/wordprocessingInk" xmlns:wne="http://schemas.microsoft.com/office/word/2006/wordml" xmlns:wps="http://schemas.microsoft.com/office/word/2010/wordprocessingShape" mc:Ignorable="w14 w15 wp14">
   <w:body>
     <w:p>
       <w:pPr>
@@ -197,7 +197,7 @@
     </w:p>
     <w:p>
       <w:pPr>
-        <w:pStyle w:val="Heading1"/>
+        <w:pStyle w:val="Ttulo11"/>
         <w:numPr>
           <w:ilvl w:val="0"/>
           <w:numId w:val="0"/>
@@ -401,7 +401,7 @@
     </w:p>
     <w:p>
       <w:pPr>
-        <w:pStyle w:val="Heading1"/>
+        <w:pStyle w:val="Ttulo11"/>
         <w:numPr>
           <w:ilvl w:val="0"/>
           <w:numId w:val="2"/>
@@ -453,7 +453,41 @@
           <w:color w:val="000000" w:themeColor="text1"/>
           <w:highlight w:val="yellow"/>
         </w:rPr>
-        <w:t>umapáginaapenas</w:t>
+        <w:t>uma</w:t>
+      </w:r>
+      <w:r>
+        <w:rPr>
+          <w:rFonts w:asciiTheme="minorHAnsi" w:eastAsiaTheme="minorHAnsi" w:hAnsiTheme="minorHAnsi" w:cs="Helvetica"/>
+          <w:color w:val="000000" w:themeColor="text1"/>
+          <w:highlight w:val="yellow"/>
+        </w:rPr>
+        <w:t xml:space="preserve"> </w:t>
+      </w:r>
+      <w:r>
+        <w:rPr>
+          <w:rFonts w:asciiTheme="minorHAnsi" w:eastAsiaTheme="minorHAnsi" w:hAnsiTheme="minorHAnsi" w:cs="Helvetica"/>
+          <w:color w:val="000000" w:themeColor="text1"/>
+          <w:highlight w:val="yellow"/>
+        </w:rPr>
+        <w:t>página</w:t>
+      </w:r>
+      <w:r>
+        <w:rPr>
+          <w:rFonts w:asciiTheme="minorHAnsi" w:eastAsiaTheme="minorHAnsi" w:hAnsiTheme="minorHAnsi" w:cs="Helvetica"/>
+          <w:color w:val="000000" w:themeColor="text1"/>
+          <w:highlight w:val="yellow"/>
+        </w:rPr>
+        <w:t xml:space="preserve"> </w:t>
+      </w:r>
+      <w:bookmarkStart w:id="0" w:name="_GoBack"/>
+      <w:bookmarkEnd w:id="0"/>
+      <w:r>
+        <w:rPr>
+          <w:rFonts w:asciiTheme="minorHAnsi" w:eastAsiaTheme="minorHAnsi" w:hAnsiTheme="minorHAnsi" w:cs="Helvetica"/>
+          <w:color w:val="000000" w:themeColor="text1"/>
+          <w:highlight w:val="yellow"/>
+        </w:rPr>
+        <w:t>apenas</w:t>
       </w:r>
       <w:r>
         <w:rPr>
@@ -1999,15 +2033,7 @@
         <w:rPr>
           <w:rFonts w:ascii="Courier New" w:eastAsiaTheme="minorHAnsi" w:hAnsi="Courier New" w:cs="Courier New"/>
         </w:rPr>
-        <w:t>Courier N</w:t>
-      </w:r>
-      <w:bookmarkStart w:id="0" w:name="_GoBack"/>
-      <w:bookmarkEnd w:id="0"/>
-      <w:r>
-        <w:rPr>
-          <w:rFonts w:ascii="Courier New" w:eastAsiaTheme="minorHAnsi" w:hAnsi="Courier New" w:cs="Courier New"/>
-        </w:rPr>
-        <w:t>ew</w:t>
+        <w:t>Courier New</w:t>
       </w:r>
       <w:r>
         <w:rPr>
@@ -2643,7 +2669,7 @@
         <w:tblStyle w:val="Tabelacomgrade"/>
         <w:tblW w:w="9105" w:type="dxa"/>
         <w:jc w:val="center"/>
-        <w:tblLook w:val="04A0"/>
+        <w:tblLook w:val="04A0" w:firstRow="1" w:lastRow="0" w:firstColumn="1" w:lastColumn="0" w:noHBand="0" w:noVBand="1"/>
       </w:tblPr>
       <w:tblGrid>
         <w:gridCol w:w="2303"/>
@@ -7386,15 +7412,15 @@
 </file>
 
 <file path=word/endnotes.xml><?xml version="1.0" encoding="utf-8"?>
-<w:endnotes xmlns:ve="http://schemas.openxmlformats.org/markup-compatibility/2006" xmlns:o="urn:schemas-microsoft-com:office:office" xmlns:r="http://schemas.openxmlformats.org/officeDocument/2006/relationships" xmlns:m="http://schemas.openxmlformats.org/officeDocument/2006/math" xmlns:v="urn:schemas-microsoft-com:vml" xmlns:wp="http://schemas.openxmlformats.org/drawingml/2006/wordprocessingDrawing" xmlns:w10="urn:schemas-microsoft-com:office:word" xmlns:w="http://schemas.openxmlformats.org/wordprocessingml/2006/main" xmlns:wne="http://schemas.microsoft.com/office/word/2006/wordml">
-  <w:endnote w:type="separator" w:id="0">
+<w:endnotes xmlns:wpc="http://schemas.microsoft.com/office/word/2010/wordprocessingCanvas" xmlns:mc="http://schemas.openxmlformats.org/markup-compatibility/2006" xmlns:o="urn:schemas-microsoft-com:office:office" xmlns:r="http://schemas.openxmlformats.org/officeDocument/2006/relationships" xmlns:m="http://schemas.openxmlformats.org/officeDocument/2006/math" xmlns:v="urn:schemas-microsoft-com:vml" xmlns:wp14="http://schemas.microsoft.com/office/word/2010/wordprocessingDrawing" xmlns:wp="http://schemas.openxmlformats.org/drawingml/2006/wordprocessingDrawing" xmlns:w10="urn:schemas-microsoft-com:office:word" xmlns:w="http://schemas.openxmlformats.org/wordprocessingml/2006/main" xmlns:w14="http://schemas.microsoft.com/office/word/2010/wordml" xmlns:w15="http://schemas.microsoft.com/office/word/2012/wordml" xmlns:wpg="http://schemas.microsoft.com/office/word/2010/wordprocessingGroup" xmlns:wpi="http://schemas.microsoft.com/office/word/2010/wordprocessingInk" xmlns:wne="http://schemas.microsoft.com/office/word/2006/wordml" xmlns:wps="http://schemas.microsoft.com/office/word/2010/wordprocessingShape" mc:Ignorable="w14 w15 wp14">
+  <w:endnote w:type="separator" w:id="-1">
     <w:p>
       <w:r>
         <w:separator/>
       </w:r>
     </w:p>
   </w:endnote>
-  <w:endnote w:type="continuationSeparator" w:id="1">
+  <w:endnote w:type="continuationSeparator" w:id="0">
     <w:p>
       <w:r>
         <w:continuationSeparator/>
@@ -7405,15 +7431,15 @@
 </file>
 
 <file path=word/footnotes.xml><?xml version="1.0" encoding="utf-8"?>
-<w:footnotes xmlns:ve="http://schemas.openxmlformats.org/markup-compatibility/2006" xmlns:o="urn:schemas-microsoft-com:office:office" xmlns:r="http://schemas.openxmlformats.org/officeDocument/2006/relationships" xmlns:m="http://schemas.openxmlformats.org/officeDocument/2006/math" xmlns:v="urn:schemas-microsoft-com:vml" xmlns:wp="http://schemas.openxmlformats.org/drawingml/2006/wordprocessingDrawing" xmlns:w10="urn:schemas-microsoft-com:office:word" xmlns:w="http://schemas.openxmlformats.org/wordprocessingml/2006/main" xmlns:wne="http://schemas.microsoft.com/office/word/2006/wordml">
-  <w:footnote w:type="separator" w:id="0">
+<w:footnotes xmlns:wpc="http://schemas.microsoft.com/office/word/2010/wordprocessingCanvas" xmlns:mc="http://schemas.openxmlformats.org/markup-compatibility/2006" xmlns:o="urn:schemas-microsoft-com:office:office" xmlns:r="http://schemas.openxmlformats.org/officeDocument/2006/relationships" xmlns:m="http://schemas.openxmlformats.org/officeDocument/2006/math" xmlns:v="urn:schemas-microsoft-com:vml" xmlns:wp14="http://schemas.microsoft.com/office/word/2010/wordprocessingDrawing" xmlns:wp="http://schemas.openxmlformats.org/drawingml/2006/wordprocessingDrawing" xmlns:w10="urn:schemas-microsoft-com:office:word" xmlns:w="http://schemas.openxmlformats.org/wordprocessingml/2006/main" xmlns:w14="http://schemas.microsoft.com/office/word/2010/wordml" xmlns:w15="http://schemas.microsoft.com/office/word/2012/wordml" xmlns:wpg="http://schemas.microsoft.com/office/word/2010/wordprocessingGroup" xmlns:wpi="http://schemas.microsoft.com/office/word/2010/wordprocessingInk" xmlns:wne="http://schemas.microsoft.com/office/word/2006/wordml" xmlns:wps="http://schemas.microsoft.com/office/word/2010/wordprocessingShape" mc:Ignorable="w14 w15 wp14">
+  <w:footnote w:type="separator" w:id="-1">
     <w:p>
       <w:r>
         <w:separator/>
       </w:r>
     </w:p>
   </w:footnote>
-  <w:footnote w:type="continuationSeparator" w:id="1">
+  <w:footnote w:type="continuationSeparator" w:id="0">
     <w:p>
       <w:r>
         <w:continuationSeparator/>
@@ -7424,7 +7450,7 @@
 </file>
 
 <file path=word/header1.xml><?xml version="1.0" encoding="utf-8"?>
-<w:hdr xmlns:ve="http://schemas.openxmlformats.org/markup-compatibility/2006" xmlns:o="urn:schemas-microsoft-com:office:office" xmlns:r="http://schemas.openxmlformats.org/officeDocument/2006/relationships" xmlns:m="http://schemas.openxmlformats.org/officeDocument/2006/math" xmlns:v="urn:schemas-microsoft-com:vml" xmlns:wp="http://schemas.openxmlformats.org/drawingml/2006/wordprocessingDrawing" xmlns:w10="urn:schemas-microsoft-com:office:word" xmlns:w="http://schemas.openxmlformats.org/wordprocessingml/2006/main" xmlns:wne="http://schemas.microsoft.com/office/word/2006/wordml">
+<w:hdr xmlns:wpc="http://schemas.microsoft.com/office/word/2010/wordprocessingCanvas" xmlns:mc="http://schemas.openxmlformats.org/markup-compatibility/2006" xmlns:o="urn:schemas-microsoft-com:office:office" xmlns:r="http://schemas.openxmlformats.org/officeDocument/2006/relationships" xmlns:m="http://schemas.openxmlformats.org/officeDocument/2006/math" xmlns:v="urn:schemas-microsoft-com:vml" xmlns:wp14="http://schemas.microsoft.com/office/word/2010/wordprocessingDrawing" xmlns:wp="http://schemas.openxmlformats.org/drawingml/2006/wordprocessingDrawing" xmlns:w10="urn:schemas-microsoft-com:office:word" xmlns:w="http://schemas.openxmlformats.org/wordprocessingml/2006/main" xmlns:w14="http://schemas.microsoft.com/office/word/2010/wordml" xmlns:w15="http://schemas.microsoft.com/office/word/2012/wordml" xmlns:wpg="http://schemas.microsoft.com/office/word/2010/wordprocessingGroup" xmlns:wpi="http://schemas.microsoft.com/office/word/2010/wordprocessingInk" xmlns:wne="http://schemas.microsoft.com/office/word/2006/wordml" xmlns:wps="http://schemas.microsoft.com/office/word/2010/wordprocessingShape" mc:Ignorable="w14 w15 wp14">
   <w:sdt>
     <w:sdtPr>
       <w:id w:val="415577621"/>
@@ -7433,10 +7459,11 @@
         <w:docPartUnique/>
       </w:docPartObj>
     </w:sdtPr>
+    <w:sdtEndPr/>
     <w:sdtContent>
       <w:p>
         <w:pPr>
-          <w:pStyle w:val="Header"/>
+          <w:pStyle w:val="Cabealho1"/>
           <w:jc w:val="right"/>
         </w:pPr>
         <w:r>
@@ -7452,7 +7479,7 @@
           <w:rPr>
             <w:noProof/>
           </w:rPr>
-          <w:t>5</w:t>
+          <w:t>2</w:t>
         </w:r>
         <w:r>
           <w:fldChar w:fldCharType="end"/>
@@ -7462,14 +7489,14 @@
   </w:sdt>
   <w:p>
     <w:pPr>
-      <w:pStyle w:val="Header"/>
+      <w:pStyle w:val="Cabealho1"/>
     </w:pPr>
   </w:p>
 </w:hdr>
 </file>
 
 <file path=word/numbering.xml><?xml version="1.0" encoding="utf-8"?>
-<w:numbering xmlns:ve="http://schemas.openxmlformats.org/markup-compatibility/2006" xmlns:o="urn:schemas-microsoft-com:office:office" xmlns:r="http://schemas.openxmlformats.org/officeDocument/2006/relationships" xmlns:m="http://schemas.openxmlformats.org/officeDocument/2006/math" xmlns:v="urn:schemas-microsoft-com:vml" xmlns:wp="http://schemas.openxmlformats.org/drawingml/2006/wordprocessingDrawing" xmlns:w10="urn:schemas-microsoft-com:office:word" xmlns:w="http://schemas.openxmlformats.org/wordprocessingml/2006/main" xmlns:wne="http://schemas.microsoft.com/office/word/2006/wordml">
+<w:numbering xmlns:wpc="http://schemas.microsoft.com/office/word/2010/wordprocessingCanvas" xmlns:mc="http://schemas.openxmlformats.org/markup-compatibility/2006" xmlns:o="urn:schemas-microsoft-com:office:office" xmlns:r="http://schemas.openxmlformats.org/officeDocument/2006/relationships" xmlns:m="http://schemas.openxmlformats.org/officeDocument/2006/math" xmlns:v="urn:schemas-microsoft-com:vml" xmlns:wp14="http://schemas.microsoft.com/office/word/2010/wordprocessingDrawing" xmlns:wp="http://schemas.openxmlformats.org/drawingml/2006/wordprocessingDrawing" xmlns:w10="urn:schemas-microsoft-com:office:word" xmlns:w="http://schemas.openxmlformats.org/wordprocessingml/2006/main" xmlns:w14="http://schemas.microsoft.com/office/word/2010/wordml" xmlns:w15="http://schemas.microsoft.com/office/word/2012/wordml" xmlns:wpg="http://schemas.microsoft.com/office/word/2010/wordprocessingGroup" xmlns:wpi="http://schemas.microsoft.com/office/word/2010/wordprocessingInk" xmlns:wne="http://schemas.microsoft.com/office/word/2006/wordml" xmlns:wps="http://schemas.microsoft.com/office/word/2010/wordprocessingShape" mc:Ignorable="w14 w15 wp14">
   <w:abstractNum w:abstractNumId="0">
     <w:nsid w:val="10205D07"/>
     <w:multiLevelType w:val="multilevel"/>
@@ -7680,7 +7707,7 @@
     <w:lvl w:ilvl="0">
       <w:start w:val="1"/>
       <w:numFmt w:val="decimal"/>
-      <w:pStyle w:val="Heading1"/>
+      <w:pStyle w:val="Ttulo11"/>
       <w:lvlText w:val="%1-"/>
       <w:lvlJc w:val="left"/>
       <w:pPr>
@@ -8245,7 +8272,7 @@
 </file>
 
 <file path=word/styles.xml><?xml version="1.0" encoding="utf-8"?>
-<w:styles xmlns:r="http://schemas.openxmlformats.org/officeDocument/2006/relationships" xmlns:w="http://schemas.openxmlformats.org/wordprocessingml/2006/main">
+<w:styles xmlns:mc="http://schemas.openxmlformats.org/markup-compatibility/2006" xmlns:r="http://schemas.openxmlformats.org/officeDocument/2006/relationships" xmlns:w="http://schemas.openxmlformats.org/wordprocessingml/2006/main" xmlns:w14="http://schemas.microsoft.com/office/word/2010/wordml" xmlns:w15="http://schemas.microsoft.com/office/word/2012/wordml" mc:Ignorable="w14 w15">
   <w:docDefaults>
     <w:rPrDefault>
       <w:rPr>
@@ -8256,144 +8283,378 @@
     </w:rPrDefault>
     <w:pPrDefault/>
   </w:docDefaults>
-  <w:latentStyles w:defLockedState="0" w:defUIPriority="99" w:defSemiHidden="1" w:defUnhideWhenUsed="1" w:defQFormat="0" w:count="267">
-    <w:lsdException w:name="Normal" w:semiHidden="0" w:uiPriority="0" w:unhideWhenUsed="0" w:qFormat="1"/>
-    <w:lsdException w:name="heading 1" w:semiHidden="0" w:uiPriority="0" w:unhideWhenUsed="0" w:qFormat="1"/>
-    <w:lsdException w:name="heading 2" w:uiPriority="9" w:qFormat="1"/>
-    <w:lsdException w:name="heading 3" w:uiPriority="9" w:qFormat="1"/>
-    <w:lsdException w:name="heading 4" w:uiPriority="9" w:qFormat="1"/>
-    <w:lsdException w:name="heading 5" w:uiPriority="9" w:qFormat="1"/>
-    <w:lsdException w:name="heading 6" w:uiPriority="9" w:qFormat="1"/>
-    <w:lsdException w:name="heading 7" w:uiPriority="9" w:qFormat="1"/>
-    <w:lsdException w:name="heading 8" w:uiPriority="9" w:qFormat="1"/>
-    <w:lsdException w:name="heading 9" w:uiPriority="9" w:qFormat="1"/>
-    <w:lsdException w:name="toc 1" w:uiPriority="39"/>
-    <w:lsdException w:name="toc 2" w:uiPriority="39"/>
-    <w:lsdException w:name="toc 3" w:uiPriority="39"/>
-    <w:lsdException w:name="toc 4" w:uiPriority="39"/>
-    <w:lsdException w:name="toc 5" w:uiPriority="39"/>
-    <w:lsdException w:name="toc 6" w:uiPriority="39"/>
-    <w:lsdException w:name="toc 7" w:uiPriority="39"/>
-    <w:lsdException w:name="toc 8" w:uiPriority="39"/>
-    <w:lsdException w:name="toc 9" w:uiPriority="39"/>
-    <w:lsdException w:name="caption" w:uiPriority="35" w:qFormat="1"/>
-    <w:lsdException w:name="Title" w:semiHidden="0" w:uiPriority="10" w:unhideWhenUsed="0" w:qFormat="1"/>
-    <w:lsdException w:name="Default Paragraph Font" w:uiPriority="1"/>
-    <w:lsdException w:name="Subtitle" w:semiHidden="0" w:uiPriority="11" w:unhideWhenUsed="0" w:qFormat="1"/>
-    <w:lsdException w:name="Strong" w:semiHidden="0" w:uiPriority="0" w:unhideWhenUsed="0" w:qFormat="1"/>
-    <w:lsdException w:name="Emphasis" w:semiHidden="0" w:uiPriority="20" w:unhideWhenUsed="0" w:qFormat="1"/>
-    <w:lsdException w:name="Table Grid" w:semiHidden="0" w:uiPriority="59" w:unhideWhenUsed="0"/>
-    <w:lsdException w:name="Placeholder Text" w:unhideWhenUsed="0"/>
-    <w:lsdException w:name="No Spacing" w:semiHidden="0" w:uiPriority="1" w:unhideWhenUsed="0" w:qFormat="1"/>
-    <w:lsdException w:name="Light Shading" w:semiHidden="0" w:uiPriority="60" w:unhideWhenUsed="0"/>
-    <w:lsdException w:name="Light List" w:semiHidden="0" w:uiPriority="61" w:unhideWhenUsed="0"/>
-    <w:lsdException w:name="Light Grid" w:semiHidden="0" w:uiPriority="62" w:unhideWhenUsed="0"/>
-    <w:lsdException w:name="Medium Shading 1" w:semiHidden="0" w:uiPriority="63" w:unhideWhenUsed="0"/>
-    <w:lsdException w:name="Medium Shading 2" w:semiHidden="0" w:uiPriority="64" w:unhideWhenUsed="0"/>
-    <w:lsdException w:name="Medium List 1" w:semiHidden="0" w:uiPriority="65" w:unhideWhenUsed="0"/>
-    <w:lsdException w:name="Medium List 2" w:semiHidden="0" w:uiPriority="66" w:unhideWhenUsed="0"/>
-    <w:lsdException w:name="Medium Grid 1" w:semiHidden="0" w:uiPriority="67" w:unhideWhenUsed="0"/>
-    <w:lsdException w:name="Medium Grid 2" w:semiHidden="0" w:uiPriority="68" w:unhideWhenUsed="0"/>
-    <w:lsdException w:name="Medium Grid 3" w:semiHidden="0" w:uiPriority="69" w:unhideWhenUsed="0"/>
-    <w:lsdException w:name="Dark List" w:semiHidden="0" w:uiPriority="70" w:unhideWhenUsed="0"/>
-    <w:lsdException w:name="Colorful Shading" w:semiHidden="0" w:uiPriority="71" w:unhideWhenUsed="0"/>
-    <w:lsdException w:name="Colorful List" w:semiHidden="0" w:uiPriority="72" w:unhideWhenUsed="0"/>
-    <w:lsdException w:name="Colorful Grid" w:semiHidden="0" w:uiPriority="73" w:unhideWhenUsed="0"/>
-    <w:lsdException w:name="Light Shading Accent 1" w:semiHidden="0" w:uiPriority="60" w:unhideWhenUsed="0"/>
-    <w:lsdException w:name="Light List Accent 1" w:semiHidden="0" w:uiPriority="61" w:unhideWhenUsed="0"/>
-    <w:lsdException w:name="Light Grid Accent 1" w:semiHidden="0" w:uiPriority="62" w:unhideWhenUsed="0"/>
-    <w:lsdException w:name="Medium Shading 1 Accent 1" w:semiHidden="0" w:uiPriority="63" w:unhideWhenUsed="0"/>
-    <w:lsdException w:name="Medium Shading 2 Accent 1" w:semiHidden="0" w:uiPriority="64" w:unhideWhenUsed="0"/>
-    <w:lsdException w:name="Medium List 1 Accent 1" w:semiHidden="0" w:uiPriority="65" w:unhideWhenUsed="0"/>
-    <w:lsdException w:name="Revision" w:unhideWhenUsed="0"/>
-    <w:lsdException w:name="List Paragraph" w:semiHidden="0" w:uiPriority="34" w:unhideWhenUsed="0" w:qFormat="1"/>
-    <w:lsdException w:name="Quote" w:semiHidden="0" w:uiPriority="29" w:unhideWhenUsed="0" w:qFormat="1"/>
-    <w:lsdException w:name="Intense Quote" w:semiHidden="0" w:uiPriority="30" w:unhideWhenUsed="0" w:qFormat="1"/>
-    <w:lsdException w:name="Medium List 2 Accent 1" w:semiHidden="0" w:uiPriority="66" w:unhideWhenUsed="0"/>
-    <w:lsdException w:name="Medium Grid 1 Accent 1" w:semiHidden="0" w:uiPriority="67" w:unhideWhenUsed="0"/>
-    <w:lsdException w:name="Medium Grid 2 Accent 1" w:semiHidden="0" w:uiPriority="68" w:unhideWhenUsed="0"/>
-    <w:lsdException w:name="Medium Grid 3 Accent 1" w:semiHidden="0" w:uiPriority="69" w:unhideWhenUsed="0"/>
-    <w:lsdException w:name="Dark List Accent 1" w:semiHidden="0" w:uiPriority="70" w:unhideWhenUsed="0"/>
-    <w:lsdException w:name="Colorful Shading Accent 1" w:semiHidden="0" w:uiPriority="71" w:unhideWhenUsed="0"/>
-    <w:lsdException w:name="Colorful List Accent 1" w:semiHidden="0" w:uiPriority="72" w:unhideWhenUsed="0"/>
-    <w:lsdException w:name="Colorful Grid Accent 1" w:semiHidden="0" w:uiPriority="73" w:unhideWhenUsed="0"/>
-    <w:lsdException w:name="Light Shading Accent 2" w:semiHidden="0" w:uiPriority="60" w:unhideWhenUsed="0"/>
-    <w:lsdException w:name="Light List Accent 2" w:semiHidden="0" w:uiPriority="61" w:unhideWhenUsed="0"/>
-    <w:lsdException w:name="Light Grid Accent 2" w:semiHidden="0" w:uiPriority="62" w:unhideWhenUsed="0"/>
-    <w:lsdException w:name="Medium Shading 1 Accent 2" w:semiHidden="0" w:uiPriority="63" w:unhideWhenUsed="0"/>
-    <w:lsdException w:name="Medium Shading 2 Accent 2" w:semiHidden="0" w:uiPriority="64" w:unhideWhenUsed="0"/>
-    <w:lsdException w:name="Medium List 1 Accent 2" w:semiHidden="0" w:uiPriority="65" w:unhideWhenUsed="0"/>
-    <w:lsdException w:name="Medium List 2 Accent 2" w:semiHidden="0" w:uiPriority="66" w:unhideWhenUsed="0"/>
-    <w:lsdException w:name="Medium Grid 1 Accent 2" w:semiHidden="0" w:uiPriority="67" w:unhideWhenUsed="0"/>
-    <w:lsdException w:name="Medium Grid 2 Accent 2" w:semiHidden="0" w:uiPriority="68" w:unhideWhenUsed="0"/>
-    <w:lsdException w:name="Medium Grid 3 Accent 2" w:semiHidden="0" w:uiPriority="69" w:unhideWhenUsed="0"/>
-    <w:lsdException w:name="Dark List Accent 2" w:semiHidden="0" w:uiPriority="70" w:unhideWhenUsed="0"/>
-    <w:lsdException w:name="Colorful Shading Accent 2" w:semiHidden="0" w:uiPriority="71" w:unhideWhenUsed="0"/>
-    <w:lsdException w:name="Colorful List Accent 2" w:semiHidden="0" w:uiPriority="72" w:unhideWhenUsed="0"/>
-    <w:lsdException w:name="Colorful Grid Accent 2" w:semiHidden="0" w:uiPriority="73" w:unhideWhenUsed="0"/>
-    <w:lsdException w:name="Light Shading Accent 3" w:semiHidden="0" w:uiPriority="60" w:unhideWhenUsed="0"/>
-    <w:lsdException w:name="Light List Accent 3" w:semiHidden="0" w:uiPriority="61" w:unhideWhenUsed="0"/>
-    <w:lsdException w:name="Light Grid Accent 3" w:semiHidden="0" w:uiPriority="62" w:unhideWhenUsed="0"/>
-    <w:lsdException w:name="Medium Shading 1 Accent 3" w:semiHidden="0" w:uiPriority="63" w:unhideWhenUsed="0"/>
-    <w:lsdException w:name="Medium Shading 2 Accent 3" w:semiHidden="0" w:uiPriority="64" w:unhideWhenUsed="0"/>
-    <w:lsdException w:name="Medium List 1 Accent 3" w:semiHidden="0" w:uiPriority="65" w:unhideWhenUsed="0"/>
-    <w:lsdException w:name="Medium List 2 Accent 3" w:semiHidden="0" w:uiPriority="66" w:unhideWhenUsed="0"/>
-    <w:lsdException w:name="Medium Grid 1 Accent 3" w:semiHidden="0" w:uiPriority="67" w:unhideWhenUsed="0"/>
-    <w:lsdException w:name="Medium Grid 2 Accent 3" w:semiHidden="0" w:uiPriority="68" w:unhideWhenUsed="0"/>
-    <w:lsdException w:name="Medium Grid 3 Accent 3" w:semiHidden="0" w:uiPriority="69" w:unhideWhenUsed="0"/>
-    <w:lsdException w:name="Dark List Accent 3" w:semiHidden="0" w:uiPriority="70" w:unhideWhenUsed="0"/>
-    <w:lsdException w:name="Colorful Shading Accent 3" w:semiHidden="0" w:uiPriority="71" w:unhideWhenUsed="0"/>
-    <w:lsdException w:name="Colorful List Accent 3" w:semiHidden="0" w:uiPriority="72" w:unhideWhenUsed="0"/>
-    <w:lsdException w:name="Colorful Grid Accent 3" w:semiHidden="0" w:uiPriority="73" w:unhideWhenUsed="0"/>
-    <w:lsdException w:name="Light Shading Accent 4" w:semiHidden="0" w:uiPriority="60" w:unhideWhenUsed="0"/>
-    <w:lsdException w:name="Light List Accent 4" w:semiHidden="0" w:uiPriority="61" w:unhideWhenUsed="0"/>
-    <w:lsdException w:name="Light Grid Accent 4" w:semiHidden="0" w:uiPriority="62" w:unhideWhenUsed="0"/>
-    <w:lsdException w:name="Medium Shading 1 Accent 4" w:semiHidden="0" w:uiPriority="63" w:unhideWhenUsed="0"/>
-    <w:lsdException w:name="Medium Shading 2 Accent 4" w:semiHidden="0" w:uiPriority="64" w:unhideWhenUsed="0"/>
-    <w:lsdException w:name="Medium List 1 Accent 4" w:semiHidden="0" w:uiPriority="65" w:unhideWhenUsed="0"/>
-    <w:lsdException w:name="Medium List 2 Accent 4" w:semiHidden="0" w:uiPriority="66" w:unhideWhenUsed="0"/>
-    <w:lsdException w:name="Medium Grid 1 Accent 4" w:semiHidden="0" w:uiPriority="67" w:unhideWhenUsed="0"/>
-    <w:lsdException w:name="Medium Grid 2 Accent 4" w:semiHidden="0" w:uiPriority="68" w:unhideWhenUsed="0"/>
-    <w:lsdException w:name="Medium Grid 3 Accent 4" w:semiHidden="0" w:uiPriority="69" w:unhideWhenUsed="0"/>
-    <w:lsdException w:name="Dark List Accent 4" w:semiHidden="0" w:uiPriority="70" w:unhideWhenUsed="0"/>
-    <w:lsdException w:name="Colorful Shading Accent 4" w:semiHidden="0" w:uiPriority="71" w:unhideWhenUsed="0"/>
-    <w:lsdException w:name="Colorful List Accent 4" w:semiHidden="0" w:uiPriority="72" w:unhideWhenUsed="0"/>
-    <w:lsdException w:name="Colorful Grid Accent 4" w:semiHidden="0" w:uiPriority="73" w:unhideWhenUsed="0"/>
-    <w:lsdException w:name="Light Shading Accent 5" w:semiHidden="0" w:uiPriority="60" w:unhideWhenUsed="0"/>
-    <w:lsdException w:name="Light List Accent 5" w:semiHidden="0" w:uiPriority="61" w:unhideWhenUsed="0"/>
-    <w:lsdException w:name="Light Grid Accent 5" w:semiHidden="0" w:uiPriority="62" w:unhideWhenUsed="0"/>
-    <w:lsdException w:name="Medium Shading 1 Accent 5" w:semiHidden="0" w:uiPriority="63" w:unhideWhenUsed="0"/>
-    <w:lsdException w:name="Medium Shading 2 Accent 5" w:semiHidden="0" w:uiPriority="64" w:unhideWhenUsed="0"/>
-    <w:lsdException w:name="Medium List 1 Accent 5" w:semiHidden="0" w:uiPriority="65" w:unhideWhenUsed="0"/>
-    <w:lsdException w:name="Medium List 2 Accent 5" w:semiHidden="0" w:uiPriority="66" w:unhideWhenUsed="0"/>
-    <w:lsdException w:name="Medium Grid 1 Accent 5" w:semiHidden="0" w:uiPriority="67" w:unhideWhenUsed="0"/>
-    <w:lsdException w:name="Medium Grid 2 Accent 5" w:semiHidden="0" w:uiPriority="68" w:unhideWhenUsed="0"/>
-    <w:lsdException w:name="Medium Grid 3 Accent 5" w:semiHidden="0" w:uiPriority="69" w:unhideWhenUsed="0"/>
-    <w:lsdException w:name="Dark List Accent 5" w:semiHidden="0" w:uiPriority="70" w:unhideWhenUsed="0"/>
-    <w:lsdException w:name="Colorful Shading Accent 5" w:semiHidden="0" w:uiPriority="71" w:unhideWhenUsed="0"/>
-    <w:lsdException w:name="Colorful List Accent 5" w:semiHidden="0" w:uiPriority="72" w:unhideWhenUsed="0"/>
-    <w:lsdException w:name="Colorful Grid Accent 5" w:semiHidden="0" w:uiPriority="73" w:unhideWhenUsed="0"/>
-    <w:lsdException w:name="Light Shading Accent 6" w:semiHidden="0" w:uiPriority="60" w:unhideWhenUsed="0"/>
-    <w:lsdException w:name="Light List Accent 6" w:semiHidden="0" w:uiPriority="61" w:unhideWhenUsed="0"/>
-    <w:lsdException w:name="Light Grid Accent 6" w:semiHidden="0" w:uiPriority="62" w:unhideWhenUsed="0"/>
-    <w:lsdException w:name="Medium Shading 1 Accent 6" w:semiHidden="0" w:uiPriority="63" w:unhideWhenUsed="0"/>
-    <w:lsdException w:name="Medium Shading 2 Accent 6" w:semiHidden="0" w:uiPriority="64" w:unhideWhenUsed="0"/>
-    <w:lsdException w:name="Medium List 1 Accent 6" w:semiHidden="0" w:uiPriority="65" w:unhideWhenUsed="0"/>
-    <w:lsdException w:name="Medium List 2 Accent 6" w:semiHidden="0" w:uiPriority="66" w:unhideWhenUsed="0"/>
-    <w:lsdException w:name="Medium Grid 1 Accent 6" w:semiHidden="0" w:uiPriority="67" w:unhideWhenUsed="0"/>
-    <w:lsdException w:name="Medium Grid 2 Accent 6" w:semiHidden="0" w:uiPriority="68" w:unhideWhenUsed="0"/>
-    <w:lsdException w:name="Medium Grid 3 Accent 6" w:semiHidden="0" w:uiPriority="69" w:unhideWhenUsed="0"/>
-    <w:lsdException w:name="Dark List Accent 6" w:semiHidden="0" w:uiPriority="70" w:unhideWhenUsed="0"/>
-    <w:lsdException w:name="Colorful Shading Accent 6" w:semiHidden="0" w:uiPriority="71" w:unhideWhenUsed="0"/>
-    <w:lsdException w:name="Colorful List Accent 6" w:semiHidden="0" w:uiPriority="72" w:unhideWhenUsed="0"/>
-    <w:lsdException w:name="Colorful Grid Accent 6" w:semiHidden="0" w:uiPriority="73" w:unhideWhenUsed="0"/>
-    <w:lsdException w:name="Subtle Emphasis" w:semiHidden="0" w:uiPriority="19" w:unhideWhenUsed="0" w:qFormat="1"/>
-    <w:lsdException w:name="Intense Emphasis" w:semiHidden="0" w:uiPriority="21" w:unhideWhenUsed="0" w:qFormat="1"/>
-    <w:lsdException w:name="Subtle Reference" w:semiHidden="0" w:uiPriority="31" w:unhideWhenUsed="0" w:qFormat="1"/>
-    <w:lsdException w:name="Intense Reference" w:semiHidden="0" w:uiPriority="32" w:unhideWhenUsed="0" w:qFormat="1"/>
-    <w:lsdException w:name="Book Title" w:semiHidden="0" w:uiPriority="33" w:unhideWhenUsed="0" w:qFormat="1"/>
-    <w:lsdException w:name="Bibliography" w:uiPriority="37"/>
-    <w:lsdException w:name="TOC Heading" w:uiPriority="39" w:qFormat="1"/>
+  <w:latentStyles w:defLockedState="0" w:defUIPriority="99" w:defSemiHidden="0" w:defUnhideWhenUsed="0" w:defQFormat="0" w:count="371">
+    <w:lsdException w:name="Normal" w:uiPriority="0" w:qFormat="1"/>
+    <w:lsdException w:name="heading 1" w:uiPriority="0" w:qFormat="1"/>
+    <w:lsdException w:name="heading 2" w:semiHidden="1" w:uiPriority="9" w:unhideWhenUsed="1" w:qFormat="1"/>
+    <w:lsdException w:name="heading 3" w:semiHidden="1" w:uiPriority="9" w:unhideWhenUsed="1" w:qFormat="1"/>
+    <w:lsdException w:name="heading 4" w:semiHidden="1" w:uiPriority="9" w:unhideWhenUsed="1" w:qFormat="1"/>
+    <w:lsdException w:name="heading 5" w:semiHidden="1" w:uiPriority="9" w:unhideWhenUsed="1" w:qFormat="1"/>
+    <w:lsdException w:name="heading 6" w:semiHidden="1" w:uiPriority="9" w:unhideWhenUsed="1" w:qFormat="1"/>
+    <w:lsdException w:name="heading 7" w:semiHidden="1" w:uiPriority="9" w:unhideWhenUsed="1" w:qFormat="1"/>
+    <w:lsdException w:name="heading 8" w:semiHidden="1" w:uiPriority="9" w:unhideWhenUsed="1" w:qFormat="1"/>
+    <w:lsdException w:name="heading 9" w:semiHidden="1" w:uiPriority="9" w:unhideWhenUsed="1" w:qFormat="1"/>
+    <w:lsdException w:name="index 1" w:semiHidden="1" w:unhideWhenUsed="1"/>
+    <w:lsdException w:name="index 2" w:semiHidden="1" w:unhideWhenUsed="1"/>
+    <w:lsdException w:name="index 3" w:semiHidden="1" w:unhideWhenUsed="1"/>
+    <w:lsdException w:name="index 4" w:semiHidden="1" w:unhideWhenUsed="1"/>
+    <w:lsdException w:name="index 5" w:semiHidden="1" w:unhideWhenUsed="1"/>
+    <w:lsdException w:name="index 6" w:semiHidden="1" w:unhideWhenUsed="1"/>
+    <w:lsdException w:name="index 7" w:semiHidden="1" w:unhideWhenUsed="1"/>
+    <w:lsdException w:name="index 8" w:semiHidden="1" w:unhideWhenUsed="1"/>
+    <w:lsdException w:name="index 9" w:semiHidden="1" w:unhideWhenUsed="1"/>
+    <w:lsdException w:name="toc 1" w:semiHidden="1" w:uiPriority="39" w:unhideWhenUsed="1"/>
+    <w:lsdException w:name="toc 2" w:semiHidden="1" w:uiPriority="39" w:unhideWhenUsed="1"/>
+    <w:lsdException w:name="toc 3" w:semiHidden="1" w:uiPriority="39" w:unhideWhenUsed="1"/>
+    <w:lsdException w:name="toc 4" w:semiHidden="1" w:uiPriority="39" w:unhideWhenUsed="1"/>
+    <w:lsdException w:name="toc 5" w:semiHidden="1" w:uiPriority="39" w:unhideWhenUsed="1"/>
+    <w:lsdException w:name="toc 6" w:semiHidden="1" w:uiPriority="39" w:unhideWhenUsed="1"/>
+    <w:lsdException w:name="toc 7" w:semiHidden="1" w:uiPriority="39" w:unhideWhenUsed="1"/>
+    <w:lsdException w:name="toc 8" w:semiHidden="1" w:uiPriority="39" w:unhideWhenUsed="1"/>
+    <w:lsdException w:name="toc 9" w:semiHidden="1" w:uiPriority="39" w:unhideWhenUsed="1"/>
+    <w:lsdException w:name="Normal Indent" w:semiHidden="1" w:unhideWhenUsed="1"/>
+    <w:lsdException w:name="footnote text" w:semiHidden="1" w:unhideWhenUsed="1"/>
+    <w:lsdException w:name="annotation text" w:semiHidden="1" w:unhideWhenUsed="1"/>
+    <w:lsdException w:name="header" w:semiHidden="1" w:unhideWhenUsed="1"/>
+    <w:lsdException w:name="footer" w:semiHidden="1" w:unhideWhenUsed="1"/>
+    <w:lsdException w:name="index heading" w:semiHidden="1" w:unhideWhenUsed="1"/>
+    <w:lsdException w:name="caption" w:semiHidden="1" w:uiPriority="35" w:unhideWhenUsed="1" w:qFormat="1"/>
+    <w:lsdException w:name="table of figures" w:semiHidden="1" w:unhideWhenUsed="1"/>
+    <w:lsdException w:name="envelope address" w:semiHidden="1" w:unhideWhenUsed="1"/>
+    <w:lsdException w:name="envelope return" w:semiHidden="1" w:unhideWhenUsed="1"/>
+    <w:lsdException w:name="footnote reference" w:semiHidden="1" w:unhideWhenUsed="1"/>
+    <w:lsdException w:name="annotation reference" w:semiHidden="1" w:unhideWhenUsed="1"/>
+    <w:lsdException w:name="line number" w:semiHidden="1" w:unhideWhenUsed="1"/>
+    <w:lsdException w:name="page number" w:semiHidden="1" w:unhideWhenUsed="1"/>
+    <w:lsdException w:name="endnote reference" w:semiHidden="1" w:unhideWhenUsed="1"/>
+    <w:lsdException w:name="endnote text" w:semiHidden="1" w:unhideWhenUsed="1"/>
+    <w:lsdException w:name="table of authorities" w:semiHidden="1" w:unhideWhenUsed="1"/>
+    <w:lsdException w:name="macro" w:semiHidden="1" w:unhideWhenUsed="1"/>
+    <w:lsdException w:name="toa heading" w:semiHidden="1" w:unhideWhenUsed="1"/>
+    <w:lsdException w:name="List" w:semiHidden="1" w:unhideWhenUsed="1"/>
+    <w:lsdException w:name="List Bullet" w:semiHidden="1" w:unhideWhenUsed="1"/>
+    <w:lsdException w:name="List Number" w:semiHidden="1" w:unhideWhenUsed="1"/>
+    <w:lsdException w:name="List 2" w:semiHidden="1" w:unhideWhenUsed="1"/>
+    <w:lsdException w:name="List 3" w:semiHidden="1" w:unhideWhenUsed="1"/>
+    <w:lsdException w:name="List 4" w:semiHidden="1" w:unhideWhenUsed="1"/>
+    <w:lsdException w:name="List 5" w:semiHidden="1" w:unhideWhenUsed="1"/>
+    <w:lsdException w:name="List Bullet 2" w:semiHidden="1" w:unhideWhenUsed="1"/>
+    <w:lsdException w:name="List Bullet 3" w:semiHidden="1" w:unhideWhenUsed="1"/>
+    <w:lsdException w:name="List Bullet 4" w:semiHidden="1" w:unhideWhenUsed="1"/>
+    <w:lsdException w:name="List Bullet 5" w:semiHidden="1" w:unhideWhenUsed="1"/>
+    <w:lsdException w:name="List Number 2" w:semiHidden="1" w:unhideWhenUsed="1"/>
+    <w:lsdException w:name="List Number 3" w:semiHidden="1" w:unhideWhenUsed="1"/>
+    <w:lsdException w:name="List Number 4" w:semiHidden="1" w:unhideWhenUsed="1"/>
+    <w:lsdException w:name="List Number 5" w:semiHidden="1" w:unhideWhenUsed="1"/>
+    <w:lsdException w:name="Title" w:uiPriority="10" w:qFormat="1"/>
+    <w:lsdException w:name="Closing" w:semiHidden="1" w:unhideWhenUsed="1"/>
+    <w:lsdException w:name="Signature" w:semiHidden="1" w:unhideWhenUsed="1"/>
+    <w:lsdException w:name="Default Paragraph Font" w:semiHidden="1" w:uiPriority="1" w:unhideWhenUsed="1"/>
+    <w:lsdException w:name="Body Text" w:semiHidden="1" w:unhideWhenUsed="1"/>
+    <w:lsdException w:name="Body Text Indent" w:semiHidden="1" w:unhideWhenUsed="1"/>
+    <w:lsdException w:name="List Continue" w:semiHidden="1" w:unhideWhenUsed="1"/>
+    <w:lsdException w:name="List Continue 2" w:semiHidden="1" w:unhideWhenUsed="1"/>
+    <w:lsdException w:name="List Continue 3" w:semiHidden="1" w:unhideWhenUsed="1"/>
+    <w:lsdException w:name="List Continue 4" w:semiHidden="1" w:unhideWhenUsed="1"/>
+    <w:lsdException w:name="List Continue 5" w:semiHidden="1" w:unhideWhenUsed="1"/>
+    <w:lsdException w:name="Message Header" w:semiHidden="1" w:unhideWhenUsed="1"/>
+    <w:lsdException w:name="Subtitle" w:uiPriority="11" w:qFormat="1"/>
+    <w:lsdException w:name="Salutation" w:semiHidden="1" w:unhideWhenUsed="1"/>
+    <w:lsdException w:name="Date" w:semiHidden="1" w:unhideWhenUsed="1"/>
+    <w:lsdException w:name="Body Text First Indent" w:semiHidden="1" w:unhideWhenUsed="1"/>
+    <w:lsdException w:name="Body Text First Indent 2" w:semiHidden="1" w:unhideWhenUsed="1"/>
+    <w:lsdException w:name="Note Heading" w:semiHidden="1" w:unhideWhenUsed="1"/>
+    <w:lsdException w:name="Body Text 2" w:semiHidden="1" w:unhideWhenUsed="1"/>
+    <w:lsdException w:name="Body Text 3" w:semiHidden="1" w:unhideWhenUsed="1"/>
+    <w:lsdException w:name="Body Text Indent 2" w:semiHidden="1" w:unhideWhenUsed="1"/>
+    <w:lsdException w:name="Body Text Indent 3" w:semiHidden="1" w:unhideWhenUsed="1"/>
+    <w:lsdException w:name="Block Text" w:semiHidden="1" w:unhideWhenUsed="1"/>
+    <w:lsdException w:name="Hyperlink" w:semiHidden="1" w:unhideWhenUsed="1"/>
+    <w:lsdException w:name="FollowedHyperlink" w:semiHidden="1" w:unhideWhenUsed="1"/>
+    <w:lsdException w:name="Strong" w:uiPriority="0" w:qFormat="1"/>
+    <w:lsdException w:name="Emphasis" w:uiPriority="20" w:qFormat="1"/>
+    <w:lsdException w:name="Document Map" w:semiHidden="1" w:unhideWhenUsed="1"/>
+    <w:lsdException w:name="Plain Text" w:semiHidden="1" w:unhideWhenUsed="1"/>
+    <w:lsdException w:name="E-mail Signature" w:semiHidden="1" w:unhideWhenUsed="1"/>
+    <w:lsdException w:name="HTML Top of Form" w:semiHidden="1" w:unhideWhenUsed="1"/>
+    <w:lsdException w:name="HTML Bottom of Form" w:semiHidden="1" w:unhideWhenUsed="1"/>
+    <w:lsdException w:name="Normal (Web)" w:semiHidden="1" w:unhideWhenUsed="1"/>
+    <w:lsdException w:name="HTML Acronym" w:semiHidden="1" w:unhideWhenUsed="1"/>
+    <w:lsdException w:name="HTML Address" w:semiHidden="1" w:unhideWhenUsed="1"/>
+    <w:lsdException w:name="HTML Cite" w:semiHidden="1" w:unhideWhenUsed="1"/>
+    <w:lsdException w:name="HTML Code" w:semiHidden="1" w:unhideWhenUsed="1"/>
+    <w:lsdException w:name="HTML Definition" w:semiHidden="1" w:unhideWhenUsed="1"/>
+    <w:lsdException w:name="HTML Keyboard" w:semiHidden="1" w:unhideWhenUsed="1"/>
+    <w:lsdException w:name="HTML Preformatted" w:semiHidden="1" w:unhideWhenUsed="1"/>
+    <w:lsdException w:name="HTML Sample" w:semiHidden="1" w:unhideWhenUsed="1"/>
+    <w:lsdException w:name="HTML Typewriter" w:semiHidden="1" w:unhideWhenUsed="1"/>
+    <w:lsdException w:name="HTML Variable" w:semiHidden="1" w:unhideWhenUsed="1"/>
+    <w:lsdException w:name="Normal Table" w:semiHidden="1" w:unhideWhenUsed="1"/>
+    <w:lsdException w:name="annotation subject" w:semiHidden="1" w:unhideWhenUsed="1"/>
+    <w:lsdException w:name="No List" w:semiHidden="1" w:unhideWhenUsed="1"/>
+    <w:lsdException w:name="Outline List 1" w:semiHidden="1" w:unhideWhenUsed="1"/>
+    <w:lsdException w:name="Outline List 2" w:semiHidden="1" w:unhideWhenUsed="1"/>
+    <w:lsdException w:name="Outline List 3" w:semiHidden="1" w:unhideWhenUsed="1"/>
+    <w:lsdException w:name="Table Simple 1" w:semiHidden="1" w:unhideWhenUsed="1"/>
+    <w:lsdException w:name="Table Simple 2" w:semiHidden="1" w:unhideWhenUsed="1"/>
+    <w:lsdException w:name="Table Simple 3" w:semiHidden="1" w:unhideWhenUsed="1"/>
+    <w:lsdException w:name="Table Classic 1" w:semiHidden="1" w:unhideWhenUsed="1"/>
+    <w:lsdException w:name="Table Classic 2" w:semiHidden="1" w:unhideWhenUsed="1"/>
+    <w:lsdException w:name="Table Classic 3" w:semiHidden="1" w:unhideWhenUsed="1"/>
+    <w:lsdException w:name="Table Classic 4" w:semiHidden="1" w:unhideWhenUsed="1"/>
+    <w:lsdException w:name="Table Colorful 1" w:semiHidden="1" w:unhideWhenUsed="1"/>
+    <w:lsdException w:name="Table Colorful 2" w:semiHidden="1" w:unhideWhenUsed="1"/>
+    <w:lsdException w:name="Table Colorful 3" w:semiHidden="1" w:unhideWhenUsed="1"/>
+    <w:lsdException w:name="Table Columns 1" w:semiHidden="1" w:unhideWhenUsed="1"/>
+    <w:lsdException w:name="Table Columns 2" w:semiHidden="1" w:unhideWhenUsed="1"/>
+    <w:lsdException w:name="Table Columns 3" w:semiHidden="1" w:unhideWhenUsed="1"/>
+    <w:lsdException w:name="Table Columns 4" w:semiHidden="1" w:unhideWhenUsed="1"/>
+    <w:lsdException w:name="Table Columns 5" w:semiHidden="1" w:unhideWhenUsed="1"/>
+    <w:lsdException w:name="Table Grid 1" w:semiHidden="1" w:unhideWhenUsed="1"/>
+    <w:lsdException w:name="Table Grid 2" w:semiHidden="1" w:unhideWhenUsed="1"/>
+    <w:lsdException w:name="Table Grid 3" w:semiHidden="1" w:unhideWhenUsed="1"/>
+    <w:lsdException w:name="Table Grid 4" w:semiHidden="1" w:unhideWhenUsed="1"/>
+    <w:lsdException w:name="Table Grid 5" w:semiHidden="1" w:unhideWhenUsed="1"/>
+    <w:lsdException w:name="Table Grid 6" w:semiHidden="1" w:unhideWhenUsed="1"/>
+    <w:lsdException w:name="Table Grid 7" w:semiHidden="1" w:unhideWhenUsed="1"/>
+    <w:lsdException w:name="Table Grid 8" w:semiHidden="1" w:unhideWhenUsed="1"/>
+    <w:lsdException w:name="Table List 1" w:semiHidden="1" w:unhideWhenUsed="1"/>
+    <w:lsdException w:name="Table List 2" w:semiHidden="1" w:unhideWhenUsed="1"/>
+    <w:lsdException w:name="Table List 3" w:semiHidden="1" w:unhideWhenUsed="1"/>
+    <w:lsdException w:name="Table List 4" w:semiHidden="1" w:unhideWhenUsed="1"/>
+    <w:lsdException w:name="Table List 5" w:semiHidden="1" w:unhideWhenUsed="1"/>
+    <w:lsdException w:name="Table List 6" w:semiHidden="1" w:unhideWhenUsed="1"/>
+    <w:lsdException w:name="Table List 7" w:semiHidden="1" w:unhideWhenUsed="1"/>
+    <w:lsdException w:name="Table List 8" w:semiHidden="1" w:unhideWhenUsed="1"/>
+    <w:lsdException w:name="Table 3D effects 1" w:semiHidden="1" w:unhideWhenUsed="1"/>
+    <w:lsdException w:name="Table 3D effects 2" w:semiHidden="1" w:unhideWhenUsed="1"/>
+    <w:lsdException w:name="Table 3D effects 3" w:semiHidden="1" w:unhideWhenUsed="1"/>
+    <w:lsdException w:name="Table Contemporary" w:semiHidden="1" w:unhideWhenUsed="1"/>
+    <w:lsdException w:name="Table Elegant" w:semiHidden="1" w:unhideWhenUsed="1"/>
+    <w:lsdException w:name="Table Professional" w:semiHidden="1" w:unhideWhenUsed="1"/>
+    <w:lsdException w:name="Table Subtle 1" w:semiHidden="1" w:unhideWhenUsed="1"/>
+    <w:lsdException w:name="Table Subtle 2" w:semiHidden="1" w:unhideWhenUsed="1"/>
+    <w:lsdException w:name="Table Web 1" w:semiHidden="1" w:unhideWhenUsed="1"/>
+    <w:lsdException w:name="Table Web 2" w:semiHidden="1" w:unhideWhenUsed="1"/>
+    <w:lsdException w:name="Table Web 3" w:semiHidden="1" w:unhideWhenUsed="1"/>
+    <w:lsdException w:name="Balloon Text" w:semiHidden="1" w:unhideWhenUsed="1"/>
+    <w:lsdException w:name="Table Grid" w:uiPriority="59"/>
+    <w:lsdException w:name="Table Theme" w:semiHidden="1" w:unhideWhenUsed="1"/>
+    <w:lsdException w:name="Placeholder Text" w:semiHidden="1"/>
+    <w:lsdException w:name="No Spacing" w:uiPriority="1" w:qFormat="1"/>
+    <w:lsdException w:name="Light Shading" w:uiPriority="60"/>
+    <w:lsdException w:name="Light List" w:uiPriority="61"/>
+    <w:lsdException w:name="Light Grid" w:uiPriority="62"/>
+    <w:lsdException w:name="Medium Shading 1" w:uiPriority="63"/>
+    <w:lsdException w:name="Medium Shading 2" w:uiPriority="64"/>
+    <w:lsdException w:name="Medium List 1" w:uiPriority="65"/>
+    <w:lsdException w:name="Medium List 2" w:uiPriority="66"/>
+    <w:lsdException w:name="Medium Grid 1" w:uiPriority="67"/>
+    <w:lsdException w:name="Medium Grid 2" w:uiPriority="68"/>
+    <w:lsdException w:name="Medium Grid 3" w:uiPriority="69"/>
+    <w:lsdException w:name="Dark List" w:uiPriority="70"/>
+    <w:lsdException w:name="Colorful Shading" w:uiPriority="71"/>
+    <w:lsdException w:name="Colorful List" w:uiPriority="72"/>
+    <w:lsdException w:name="Colorful Grid" w:uiPriority="73"/>
+    <w:lsdException w:name="Light Shading Accent 1" w:uiPriority="60"/>
+    <w:lsdException w:name="Light List Accent 1" w:uiPriority="61"/>
+    <w:lsdException w:name="Light Grid Accent 1" w:uiPriority="62"/>
+    <w:lsdException w:name="Medium Shading 1 Accent 1" w:uiPriority="63"/>
+    <w:lsdException w:name="Medium Shading 2 Accent 1" w:uiPriority="64"/>
+    <w:lsdException w:name="Medium List 1 Accent 1" w:uiPriority="65"/>
+    <w:lsdException w:name="Revision" w:semiHidden="1"/>
+    <w:lsdException w:name="List Paragraph" w:uiPriority="34" w:qFormat="1"/>
+    <w:lsdException w:name="Quote" w:uiPriority="29" w:qFormat="1"/>
+    <w:lsdException w:name="Intense Quote" w:uiPriority="30" w:qFormat="1"/>
+    <w:lsdException w:name="Medium List 2 Accent 1" w:uiPriority="66"/>
+    <w:lsdException w:name="Medium Grid 1 Accent 1" w:uiPriority="67"/>
+    <w:lsdException w:name="Medium Grid 2 Accent 1" w:uiPriority="68"/>
+    <w:lsdException w:name="Medium Grid 3 Accent 1" w:uiPriority="69"/>
+    <w:lsdException w:name="Dark List Accent 1" w:uiPriority="70"/>
+    <w:lsdException w:name="Colorful Shading Accent 1" w:uiPriority="71"/>
+    <w:lsdException w:name="Colorful List Accent 1" w:uiPriority="72"/>
+    <w:lsdException w:name="Colorful Grid Accent 1" w:uiPriority="73"/>
+    <w:lsdException w:name="Light Shading Accent 2" w:uiPriority="60"/>
+    <w:lsdException w:name="Light List Accent 2" w:uiPriority="61"/>
+    <w:lsdException w:name="Light Grid Accent 2" w:uiPriority="62"/>
+    <w:lsdException w:name="Medium Shading 1 Accent 2" w:uiPriority="63"/>
+    <w:lsdException w:name="Medium Shading 2 Accent 2" w:uiPriority="64"/>
+    <w:lsdException w:name="Medium List 1 Accent 2" w:uiPriority="65"/>
+    <w:lsdException w:name="Medium List 2 Accent 2" w:uiPriority="66"/>
+    <w:lsdException w:name="Medium Grid 1 Accent 2" w:uiPriority="67"/>
+    <w:lsdException w:name="Medium Grid 2 Accent 2" w:uiPriority="68"/>
+    <w:lsdException w:name="Medium Grid 3 Accent 2" w:uiPriority="69"/>
+    <w:lsdException w:name="Dark List Accent 2" w:uiPriority="70"/>
+    <w:lsdException w:name="Colorful Shading Accent 2" w:uiPriority="71"/>
+    <w:lsdException w:name="Colorful List Accent 2" w:uiPriority="72"/>
+    <w:lsdException w:name="Colorful Grid Accent 2" w:uiPriority="73"/>
+    <w:lsdException w:name="Light Shading Accent 3" w:uiPriority="60"/>
+    <w:lsdException w:name="Light List Accent 3" w:uiPriority="61"/>
+    <w:lsdException w:name="Light Grid Accent 3" w:uiPriority="62"/>
+    <w:lsdException w:name="Medium Shading 1 Accent 3" w:uiPriority="63"/>
+    <w:lsdException w:name="Medium Shading 2 Accent 3" w:uiPriority="64"/>
+    <w:lsdException w:name="Medium List 1 Accent 3" w:uiPriority="65"/>
+    <w:lsdException w:name="Medium List 2 Accent 3" w:uiPriority="66"/>
+    <w:lsdException w:name="Medium Grid 1 Accent 3" w:uiPriority="67"/>
+    <w:lsdException w:name="Medium Grid 2 Accent 3" w:uiPriority="68"/>
+    <w:lsdException w:name="Medium Grid 3 Accent 3" w:uiPriority="69"/>
+    <w:lsdException w:name="Dark List Accent 3" w:uiPriority="70"/>
+    <w:lsdException w:name="Colorful Shading Accent 3" w:uiPriority="71"/>
+    <w:lsdException w:name="Colorful List Accent 3" w:uiPriority="72"/>
+    <w:lsdException w:name="Colorful Grid Accent 3" w:uiPriority="73"/>
+    <w:lsdException w:name="Light Shading Accent 4" w:uiPriority="60"/>
+    <w:lsdException w:name="Light List Accent 4" w:uiPriority="61"/>
+    <w:lsdException w:name="Light Grid Accent 4" w:uiPriority="62"/>
+    <w:lsdException w:name="Medium Shading 1 Accent 4" w:uiPriority="63"/>
+    <w:lsdException w:name="Medium Shading 2 Accent 4" w:uiPriority="64"/>
+    <w:lsdException w:name="Medium List 1 Accent 4" w:uiPriority="65"/>
+    <w:lsdException w:name="Medium List 2 Accent 4" w:uiPriority="66"/>
+    <w:lsdException w:name="Medium Grid 1 Accent 4" w:uiPriority="67"/>
+    <w:lsdException w:name="Medium Grid 2 Accent 4" w:uiPriority="68"/>
+    <w:lsdException w:name="Medium Grid 3 Accent 4" w:uiPriority="69"/>
+    <w:lsdException w:name="Dark List Accent 4" w:uiPriority="70"/>
+    <w:lsdException w:name="Colorful Shading Accent 4" w:uiPriority="71"/>
+    <w:lsdException w:name="Colorful List Accent 4" w:uiPriority="72"/>
+    <w:lsdException w:name="Colorful Grid Accent 4" w:uiPriority="73"/>
+    <w:lsdException w:name="Light Shading Accent 5" w:uiPriority="60"/>
+    <w:lsdException w:name="Light List Accent 5" w:uiPriority="61"/>
+    <w:lsdException w:name="Light Grid Accent 5" w:uiPriority="62"/>
+    <w:lsdException w:name="Medium Shading 1 Accent 5" w:uiPriority="63"/>
+    <w:lsdException w:name="Medium Shading 2 Accent 5" w:uiPriority="64"/>
+    <w:lsdException w:name="Medium List 1 Accent 5" w:uiPriority="65"/>
+    <w:lsdException w:name="Medium List 2 Accent 5" w:uiPriority="66"/>
+    <w:lsdException w:name="Medium Grid 1 Accent 5" w:uiPriority="67"/>
+    <w:lsdException w:name="Medium Grid 2 Accent 5" w:uiPriority="68"/>
+    <w:lsdException w:name="Medium Grid 3 Accent 5" w:uiPriority="69"/>
+    <w:lsdException w:name="Dark List Accent 5" w:uiPriority="70"/>
+    <w:lsdException w:name="Colorful Shading Accent 5" w:uiPriority="71"/>
+    <w:lsdException w:name="Colorful List Accent 5" w:uiPriority="72"/>
+    <w:lsdException w:name="Colorful Grid Accent 5" w:uiPriority="73"/>
+    <w:lsdException w:name="Light Shading Accent 6" w:uiPriority="60"/>
+    <w:lsdException w:name="Light List Accent 6" w:uiPriority="61"/>
+    <w:lsdException w:name="Light Grid Accent 6" w:uiPriority="62"/>
+    <w:lsdException w:name="Medium Shading 1 Accent 6" w:uiPriority="63"/>
+    <w:lsdException w:name="Medium Shading 2 Accent 6" w:uiPriority="64"/>
+    <w:lsdException w:name="Medium List 1 Accent 6" w:uiPriority="65"/>
+    <w:lsdException w:name="Medium List 2 Accent 6" w:uiPriority="66"/>
+    <w:lsdException w:name="Medium Grid 1 Accent 6" w:uiPriority="67"/>
+    <w:lsdException w:name="Medium Grid 2 Accent 6" w:uiPriority="68"/>
+    <w:lsdException w:name="Medium Grid 3 Accent 6" w:uiPriority="69"/>
+    <w:lsdException w:name="Dark List Accent 6" w:uiPriority="70"/>
+    <w:lsdException w:name="Colorful Shading Accent 6" w:uiPriority="71"/>
+    <w:lsdException w:name="Colorful List Accent 6" w:uiPriority="72"/>
+    <w:lsdException w:name="Colorful Grid Accent 6" w:uiPriority="73"/>
+    <w:lsdException w:name="Subtle Emphasis" w:uiPriority="19" w:qFormat="1"/>
+    <w:lsdException w:name="Intense Emphasis" w:uiPriority="21" w:qFormat="1"/>
+    <w:lsdException w:name="Subtle Reference" w:uiPriority="31" w:qFormat="1"/>
+    <w:lsdException w:name="Intense Reference" w:uiPriority="32" w:qFormat="1"/>
+    <w:lsdException w:name="Book Title" w:uiPriority="33" w:qFormat="1"/>
+    <w:lsdException w:name="Bibliography" w:semiHidden="1" w:uiPriority="37" w:unhideWhenUsed="1"/>
+    <w:lsdException w:name="TOC Heading" w:semiHidden="1" w:uiPriority="39" w:unhideWhenUsed="1" w:qFormat="1"/>
+    <w:lsdException w:name="Plain Table 1" w:uiPriority="41"/>
+    <w:lsdException w:name="Plain Table 2" w:uiPriority="42"/>
+    <w:lsdException w:name="Plain Table 3" w:uiPriority="43"/>
+    <w:lsdException w:name="Plain Table 4" w:uiPriority="44"/>
+    <w:lsdException w:name="Plain Table 5" w:uiPriority="45"/>
+    <w:lsdException w:name="Grid Table Light" w:uiPriority="40"/>
+    <w:lsdException w:name="Grid Table 1 Light" w:uiPriority="46"/>
+    <w:lsdException w:name="Grid Table 2" w:uiPriority="47"/>
+    <w:lsdException w:name="Grid Table 3" w:uiPriority="48"/>
+    <w:lsdException w:name="Grid Table 4" w:uiPriority="49"/>
+    <w:lsdException w:name="Grid Table 5 Dark" w:uiPriority="50"/>
+    <w:lsdException w:name="Grid Table 6 Colorful" w:uiPriority="51"/>
+    <w:lsdException w:name="Grid Table 7 Colorful" w:uiPriority="52"/>
+    <w:lsdException w:name="Grid Table 1 Light Accent 1" w:uiPriority="46"/>
+    <w:lsdException w:name="Grid Table 2 Accent 1" w:uiPriority="47"/>
+    <w:lsdException w:name="Grid Table 3 Accent 1" w:uiPriority="48"/>
+    <w:lsdException w:name="Grid Table 4 Accent 1" w:uiPriority="49"/>
+    <w:lsdException w:name="Grid Table 5 Dark Accent 1" w:uiPriority="50"/>
+    <w:lsdException w:name="Grid Table 6 Colorful Accent 1" w:uiPriority="51"/>
+    <w:lsdException w:name="Grid Table 7 Colorful Accent 1" w:uiPriority="52"/>
+    <w:lsdException w:name="Grid Table 1 Light Accent 2" w:uiPriority="46"/>
+    <w:lsdException w:name="Grid Table 2 Accent 2" w:uiPriority="47"/>
+    <w:lsdException w:name="Grid Table 3 Accent 2" w:uiPriority="48"/>
+    <w:lsdException w:name="Grid Table 4 Accent 2" w:uiPriority="49"/>
+    <w:lsdException w:name="Grid Table 5 Dark Accent 2" w:uiPriority="50"/>
+    <w:lsdException w:name="Grid Table 6 Colorful Accent 2" w:uiPriority="51"/>
+    <w:lsdException w:name="Grid Table 7 Colorful Accent 2" w:uiPriority="52"/>
+    <w:lsdException w:name="Grid Table 1 Light Accent 3" w:uiPriority="46"/>
+    <w:lsdException w:name="Grid Table 2 Accent 3" w:uiPriority="47"/>
+    <w:lsdException w:name="Grid Table 3 Accent 3" w:uiPriority="48"/>
+    <w:lsdException w:name="Grid Table 4 Accent 3" w:uiPriority="49"/>
+    <w:lsdException w:name="Grid Table 5 Dark Accent 3" w:uiPriority="50"/>
+    <w:lsdException w:name="Grid Table 6 Colorful Accent 3" w:uiPriority="51"/>
+    <w:lsdException w:name="Grid Table 7 Colorful Accent 3" w:uiPriority="52"/>
+    <w:lsdException w:name="Grid Table 1 Light Accent 4" w:uiPriority="46"/>
+    <w:lsdException w:name="Grid Table 2 Accent 4" w:uiPriority="47"/>
+    <w:lsdException w:name="Grid Table 3 Accent 4" w:uiPriority="48"/>
+    <w:lsdException w:name="Grid Table 4 Accent 4" w:uiPriority="49"/>
+    <w:lsdException w:name="Grid Table 5 Dark Accent 4" w:uiPriority="50"/>
+    <w:lsdException w:name="Grid Table 6 Colorful Accent 4" w:uiPriority="51"/>
+    <w:lsdException w:name="Grid Table 7 Colorful Accent 4" w:uiPriority="52"/>
+    <w:lsdException w:name="Grid Table 1 Light Accent 5" w:uiPriority="46"/>
+    <w:lsdException w:name="Grid Table 2 Accent 5" w:uiPriority="47"/>
+    <w:lsdException w:name="Grid Table 3 Accent 5" w:uiPriority="48"/>
+    <w:lsdException w:name="Grid Table 4 Accent 5" w:uiPriority="49"/>
+    <w:lsdException w:name="Grid Table 5 Dark Accent 5" w:uiPriority="50"/>
+    <w:lsdException w:name="Grid Table 6 Colorful Accent 5" w:uiPriority="51"/>
+    <w:lsdException w:name="Grid Table 7 Colorful Accent 5" w:uiPriority="52"/>
+    <w:lsdException w:name="Grid Table 1 Light Accent 6" w:uiPriority="46"/>
+    <w:lsdException w:name="Grid Table 2 Accent 6" w:uiPriority="47"/>
+    <w:lsdException w:name="Grid Table 3 Accent 6" w:uiPriority="48"/>
+    <w:lsdException w:name="Grid Table 4 Accent 6" w:uiPriority="49"/>
+    <w:lsdException w:name="Grid Table 5 Dark Accent 6" w:uiPriority="50"/>
+    <w:lsdException w:name="Grid Table 6 Colorful Accent 6" w:uiPriority="51"/>
+    <w:lsdException w:name="Grid Table 7 Colorful Accent 6" w:uiPriority="52"/>
+    <w:lsdException w:name="List Table 1 Light" w:uiPriority="46"/>
+    <w:lsdException w:name="List Table 2" w:uiPriority="47"/>
+    <w:lsdException w:name="List Table 3" w:uiPriority="48"/>
+    <w:lsdException w:name="List Table 4" w:uiPriority="49"/>
+    <w:lsdException w:name="List Table 5 Dark" w:uiPriority="50"/>
+    <w:lsdException w:name="List Table 6 Colorful" w:uiPriority="51"/>
+    <w:lsdException w:name="List Table 7 Colorful" w:uiPriority="52"/>
+    <w:lsdException w:name="List Table 1 Light Accent 1" w:uiPriority="46"/>
+    <w:lsdException w:name="List Table 2 Accent 1" w:uiPriority="47"/>
+    <w:lsdException w:name="List Table 3 Accent 1" w:uiPriority="48"/>
+    <w:lsdException w:name="List Table 4 Accent 1" w:uiPriority="49"/>
+    <w:lsdException w:name="List Table 5 Dark Accent 1" w:uiPriority="50"/>
+    <w:lsdException w:name="List Table 6 Colorful Accent 1" w:uiPriority="51"/>
+    <w:lsdException w:name="List Table 7 Colorful Accent 1" w:uiPriority="52"/>
+    <w:lsdException w:name="List Table 1 Light Accent 2" w:uiPriority="46"/>
+    <w:lsdException w:name="List Table 2 Accent 2" w:uiPriority="47"/>
+    <w:lsdException w:name="List Table 3 Accent 2" w:uiPriority="48"/>
+    <w:lsdException w:name="List Table 4 Accent 2" w:uiPriority="49"/>
+    <w:lsdException w:name="List Table 5 Dark Accent 2" w:uiPriority="50"/>
+    <w:lsdException w:name="List Table 6 Colorful Accent 2" w:uiPriority="51"/>
+    <w:lsdException w:name="List Table 7 Colorful Accent 2" w:uiPriority="52"/>
+    <w:lsdException w:name="List Table 1 Light Accent 3" w:uiPriority="46"/>
+    <w:lsdException w:name="List Table 2 Accent 3" w:uiPriority="47"/>
+    <w:lsdException w:name="List Table 3 Accent 3" w:uiPriority="48"/>
+    <w:lsdException w:name="List Table 4 Accent 3" w:uiPriority="49"/>
+    <w:lsdException w:name="List Table 5 Dark Accent 3" w:uiPriority="50"/>
+    <w:lsdException w:name="List Table 6 Colorful Accent 3" w:uiPriority="51"/>
+    <w:lsdException w:name="List Table 7 Colorful Accent 3" w:uiPriority="52"/>
+    <w:lsdException w:name="List Table 1 Light Accent 4" w:uiPriority="46"/>
+    <w:lsdException w:name="List Table 2 Accent 4" w:uiPriority="47"/>
+    <w:lsdException w:name="List Table 3 Accent 4" w:uiPriority="48"/>
+    <w:lsdException w:name="List Table 4 Accent 4" w:uiPriority="49"/>
+    <w:lsdException w:name="List Table 5 Dark Accent 4" w:uiPriority="50"/>
+    <w:lsdException w:name="List Table 6 Colorful Accent 4" w:uiPriority="51"/>
+    <w:lsdException w:name="List Table 7 Colorful Accent 4" w:uiPriority="52"/>
+    <w:lsdException w:name="List Table 1 Light Accent 5" w:uiPriority="46"/>
+    <w:lsdException w:name="List Table 2 Accent 5" w:uiPriority="47"/>
+    <w:lsdException w:name="List Table 3 Accent 5" w:uiPriority="48"/>
+    <w:lsdException w:name="List Table 4 Accent 5" w:uiPriority="49"/>
+    <w:lsdException w:name="List Table 5 Dark Accent 5" w:uiPriority="50"/>
+    <w:lsdException w:name="List Table 6 Colorful Accent 5" w:uiPriority="51"/>
+    <w:lsdException w:name="List Table 7 Colorful Accent 5" w:uiPriority="52"/>
+    <w:lsdException w:name="List Table 1 Light Accent 6" w:uiPriority="46"/>
+    <w:lsdException w:name="List Table 2 Accent 6" w:uiPriority="47"/>
+    <w:lsdException w:name="List Table 3 Accent 6" w:uiPriority="48"/>
+    <w:lsdException w:name="List Table 4 Accent 6" w:uiPriority="49"/>
+    <w:lsdException w:name="List Table 5 Dark Accent 6" w:uiPriority="50"/>
+    <w:lsdException w:name="List Table 6 Colorful Accent 6" w:uiPriority="51"/>
+    <w:lsdException w:name="List Table 7 Colorful Accent 6" w:uiPriority="52"/>
   </w:latentStyles>
   <w:style w:type="paragraph" w:default="1" w:styleId="Normal">
     <w:name w:val="Normal"/>
@@ -8416,7 +8677,6 @@
     <w:uiPriority w:val="99"/>
     <w:semiHidden/>
     <w:unhideWhenUsed/>
-    <w:qFormat/>
     <w:tblPr>
       <w:tblInd w:w="0" w:type="dxa"/>
       <w:tblCellMar>
@@ -8433,8 +8693,8 @@
     <w:semiHidden/>
     <w:unhideWhenUsed/>
   </w:style>
-  <w:style w:type="paragraph" w:customStyle="1" w:styleId="Heading1">
-    <w:name w:val="Heading 1"/>
+  <w:style w:type="paragraph" w:customStyle="1" w:styleId="Ttulo11">
+    <w:name w:val="Título 11"/>
     <w:basedOn w:val="Normal"/>
     <w:next w:val="Normal"/>
     <w:link w:val="Ttulo1Char"/>
@@ -8460,8 +8720,8 @@
       <w:szCs w:val="28"/>
     </w:rPr>
   </w:style>
-  <w:style w:type="paragraph" w:customStyle="1" w:styleId="Heading2">
-    <w:name w:val="Heading 2"/>
+  <w:style w:type="paragraph" w:customStyle="1" w:styleId="Ttulo21">
+    <w:name w:val="Título 21"/>
     <w:basedOn w:val="Normal"/>
     <w:next w:val="Normal"/>
     <w:link w:val="Ttulo2Char"/>
@@ -8488,7 +8748,7 @@
   <w:style w:type="character" w:customStyle="1" w:styleId="Ttulo1Char">
     <w:name w:val="Título 1 Char"/>
     <w:basedOn w:val="Fontepargpadro"/>
-    <w:link w:val="Heading1"/>
+    <w:link w:val="Ttulo11"/>
     <w:qFormat/>
     <w:rsid w:val="00DB19D4"/>
     <w:rPr>
@@ -8503,7 +8763,7 @@
   <w:style w:type="character" w:customStyle="1" w:styleId="Ttulo2Char">
     <w:name w:val="Título 2 Char"/>
     <w:basedOn w:val="Fontepargpadro"/>
-    <w:link w:val="Heading2"/>
+    <w:link w:val="Ttulo21"/>
     <w:uiPriority w:val="9"/>
     <w:qFormat/>
     <w:rsid w:val="00E74FCE"/>
@@ -8535,7 +8795,7 @@
   <w:style w:type="character" w:customStyle="1" w:styleId="CabealhoChar">
     <w:name w:val="Cabeçalho Char"/>
     <w:basedOn w:val="Fontepargpadro"/>
-    <w:link w:val="Header"/>
+    <w:link w:val="Cabealho1"/>
     <w:uiPriority w:val="99"/>
     <w:qFormat/>
     <w:rsid w:val="006F4B1A"/>
@@ -8548,7 +8808,7 @@
   <w:style w:type="character" w:customStyle="1" w:styleId="RodapChar">
     <w:name w:val="Rodapé Char"/>
     <w:basedOn w:val="Fontepargpadro"/>
-    <w:link w:val="Footer"/>
+    <w:link w:val="Rodap1"/>
     <w:uiPriority w:val="99"/>
     <w:semiHidden/>
     <w:qFormat/>
@@ -9151,8 +9411,8 @@
       <w:rFonts w:cs="FreeSans"/>
     </w:rPr>
   </w:style>
-  <w:style w:type="paragraph" w:customStyle="1" w:styleId="Caption">
-    <w:name w:val="Caption"/>
+  <w:style w:type="paragraph" w:customStyle="1" w:styleId="Legenda1">
+    <w:name w:val="Legenda1"/>
     <w:basedOn w:val="Normal"/>
     <w:qFormat/>
     <w:rsid w:val="003B422D"/>
@@ -9189,8 +9449,8 @@
       <w:contextualSpacing/>
     </w:pPr>
   </w:style>
-  <w:style w:type="paragraph" w:customStyle="1" w:styleId="Header">
-    <w:name w:val="Header"/>
+  <w:style w:type="paragraph" w:customStyle="1" w:styleId="Cabealho1">
+    <w:name w:val="Cabeçalho1"/>
     <w:basedOn w:val="Normal"/>
     <w:link w:val="CabealhoChar"/>
     <w:uiPriority w:val="99"/>
@@ -9203,8 +9463,8 @@
       </w:tabs>
     </w:pPr>
   </w:style>
-  <w:style w:type="paragraph" w:customStyle="1" w:styleId="Footer">
-    <w:name w:val="Footer"/>
+  <w:style w:type="paragraph" w:customStyle="1" w:styleId="Rodap1">
+    <w:name w:val="Rodapé1"/>
     <w:basedOn w:val="Normal"/>
     <w:link w:val="RodapChar"/>
     <w:uiPriority w:val="99"/>
@@ -9575,7 +9835,7 @@
 </file>
 
 <file path=customXml/itemProps1.xml><?xml version="1.0" encoding="utf-8"?>
-<ds:datastoreItem xmlns:ds="http://schemas.openxmlformats.org/officeDocument/2006/customXml" ds:itemID="{8DC85E65-6F6A-4BE1-A98A-2AEE881DAC7A}">
+<ds:datastoreItem xmlns:ds="http://schemas.openxmlformats.org/officeDocument/2006/customXml" ds:itemID="{5C8A2018-A779-484A-A747-9DEE47A90AA7}">
   <ds:schemaRefs>
     <ds:schemaRef ds:uri="http://schemas.openxmlformats.org/officeDocument/2006/bibliography"/>
   </ds:schemaRefs>

</xml_diff>